<commit_message>
CN_06_02 by Fausto Sáenz
Revisión de editor y ajustes de autor y corrector por cambios. Sin
cambios en mapa conceptual, cambia una imagen
</commit_message>
<xml_diff>
--- a/fuentes/contenidos/grado06/guion02/GuiaDidactica_CN_06_02_CO.docx
+++ b/fuentes/contenidos/grado06/guion02/GuiaDidactica_CN_06_02_CO.docx
@@ -1,25 +1,27 @@
 
 <file path=word/document.xml><?xml version="1.0" encoding="utf-8"?>
-<w:document xmlns:ve="http://schemas.openxmlformats.org/markup-compatibility/2006" xmlns:o="urn:schemas-microsoft-com:office:office" xmlns:r="http://schemas.openxmlformats.org/officeDocument/2006/relationships" xmlns:m="http://schemas.openxmlformats.org/officeDocument/2006/math" xmlns:v="urn:schemas-microsoft-com:vml" xmlns:wp="http://schemas.openxmlformats.org/drawingml/2006/wordprocessingDrawing" xmlns:w10="urn:schemas-microsoft-com:office:word" xmlns:w="http://schemas.openxmlformats.org/wordprocessingml/2006/main" xmlns:wne="http://schemas.microsoft.com/office/word/2006/wordml">
+<w:document xmlns:wpc="http://schemas.microsoft.com/office/word/2010/wordprocessingCanvas" xmlns:mc="http://schemas.openxmlformats.org/markup-compatibility/2006" xmlns:o="urn:schemas-microsoft-com:office:office" xmlns:r="http://schemas.openxmlformats.org/officeDocument/2006/relationships" xmlns:m="http://schemas.openxmlformats.org/officeDocument/2006/math" xmlns:v="urn:schemas-microsoft-com:vml" xmlns:wp14="http://schemas.microsoft.com/office/word/2010/wordprocessingDrawing" xmlns:wp="http://schemas.openxmlformats.org/drawingml/2006/wordprocessingDrawing" xmlns:w10="urn:schemas-microsoft-com:office:word" xmlns:w="http://schemas.openxmlformats.org/wordprocessingml/2006/main" xmlns:w14="http://schemas.microsoft.com/office/word/2010/wordml" xmlns:wpg="http://schemas.microsoft.com/office/word/2010/wordprocessingGroup" xmlns:wpi="http://schemas.microsoft.com/office/word/2010/wordprocessingInk" xmlns:wne="http://schemas.microsoft.com/office/word/2006/wordml" xmlns:wps="http://schemas.microsoft.com/office/word/2010/wordprocessingShape" mc:Ignorable="w14 wp14">
   <w:body>
     <w:p>
       <w:pPr>
         <w:jc w:val="both"/>
         <w:rPr>
-          <w:rFonts w:ascii="Arial" w:hAnsi="Arial" w:cs="Arial"/>
+          <w:rFonts w:ascii="Times New Roman" w:hAnsi="Times New Roman" w:cs="Times New Roman"/>
           <w:b/>
         </w:rPr>
       </w:pPr>
-      <w:r>
-        <w:rPr>
-          <w:rFonts w:ascii="Arial" w:hAnsi="Arial" w:cs="Arial"/>
+      <w:bookmarkStart w:id="0" w:name="_GoBack"/>
+      <w:bookmarkEnd w:id="0"/>
+      <w:r>
+        <w:rPr>
+          <w:rFonts w:ascii="Times New Roman" w:hAnsi="Times New Roman" w:cs="Times New Roman"/>
           <w:b/>
         </w:rPr>
         <w:t>Guía didáctica</w:t>
       </w:r>
       <w:r>
         <w:rPr>
-          <w:rFonts w:ascii="Arial" w:hAnsi="Arial" w:cs="Arial"/>
+          <w:rFonts w:ascii="Times New Roman" w:hAnsi="Times New Roman" w:cs="Times New Roman"/>
           <w:b/>
         </w:rPr>
         <w:t xml:space="preserve"> La Célula</w:t>
@@ -29,7 +31,7 @@
       <w:pPr>
         <w:jc w:val="both"/>
         <w:rPr>
-          <w:rFonts w:ascii="Arial" w:hAnsi="Arial" w:cs="Arial"/>
+          <w:rFonts w:ascii="Times New Roman" w:hAnsi="Times New Roman" w:cs="Times New Roman"/>
           <w:b/>
         </w:rPr>
       </w:pPr>
@@ -38,35 +40,35 @@
       <w:pPr>
         <w:jc w:val="both"/>
         <w:rPr>
-          <w:rFonts w:ascii="Arial" w:hAnsi="Arial" w:cs="Arial"/>
-        </w:rPr>
-      </w:pPr>
-    </w:p>
-    <w:p>
-      <w:pPr>
-        <w:jc w:val="both"/>
-        <w:rPr>
-          <w:rFonts w:ascii="Arial" w:hAnsi="Arial" w:cs="Arial"/>
+          <w:rFonts w:ascii="Times New Roman" w:hAnsi="Times New Roman" w:cs="Times New Roman"/>
+        </w:rPr>
+      </w:pPr>
+    </w:p>
+    <w:p>
+      <w:pPr>
+        <w:jc w:val="both"/>
+        <w:rPr>
+          <w:rFonts w:ascii="Times New Roman" w:hAnsi="Times New Roman" w:cs="Times New Roman"/>
           <w:b/>
         </w:rPr>
       </w:pPr>
       <w:r>
         <w:rPr>
-          <w:rFonts w:ascii="Arial" w:hAnsi="Arial" w:cs="Arial"/>
+          <w:rFonts w:ascii="Times New Roman" w:hAnsi="Times New Roman" w:cs="Times New Roman"/>
           <w:b/>
         </w:rPr>
         <w:t>Entorno</w:t>
       </w:r>
       <w:r>
         <w:rPr>
-          <w:rFonts w:ascii="Arial" w:hAnsi="Arial" w:cs="Arial"/>
+          <w:rFonts w:ascii="Times New Roman" w:hAnsi="Times New Roman" w:cs="Times New Roman"/>
           <w:b/>
         </w:rPr>
         <w:t xml:space="preserve"> </w:t>
       </w:r>
       <w:r>
         <w:rPr>
-          <w:rFonts w:ascii="Arial" w:hAnsi="Arial" w:cs="Arial"/>
+          <w:rFonts w:ascii="Times New Roman" w:hAnsi="Times New Roman" w:cs="Times New Roman"/>
           <w:b/>
         </w:rPr>
         <w:t>vivo</w:t>
@@ -76,7 +78,7 @@
       <w:pPr>
         <w:jc w:val="both"/>
         <w:rPr>
-          <w:rFonts w:ascii="Arial" w:hAnsi="Arial" w:cs="Arial"/>
+          <w:rFonts w:ascii="Times New Roman" w:hAnsi="Times New Roman" w:cs="Times New Roman"/>
           <w:b/>
         </w:rPr>
       </w:pPr>
@@ -85,68 +87,76 @@
       <w:pPr>
         <w:jc w:val="both"/>
         <w:rPr>
-          <w:rFonts w:ascii="Arial" w:hAnsi="Arial" w:cs="Arial"/>
-        </w:rPr>
-      </w:pPr>
-      <w:r>
-        <w:rPr>
-          <w:rFonts w:ascii="Arial" w:hAnsi="Arial" w:cs="Arial"/>
-        </w:rPr>
-        <w:t xml:space="preserve">La biología estudia los seres vivos, su funcionamiento y su relación con el entorno, para ello es indispensable conocer los aspectos relacionados con la </w:t>
-      </w:r>
-      <w:r>
-        <w:rPr>
-          <w:rFonts w:ascii="Arial" w:hAnsi="Arial" w:cs="Arial"/>
+          <w:rFonts w:ascii="Times New Roman" w:hAnsi="Times New Roman" w:cs="Times New Roman"/>
+        </w:rPr>
+      </w:pPr>
+      <w:r>
+        <w:rPr>
+          <w:rFonts w:ascii="Times New Roman" w:hAnsi="Times New Roman" w:cs="Times New Roman"/>
+        </w:rPr>
+        <w:t>La biología estudia los seres vivos, su funcionamiento y su relación con el entorno</w:t>
+      </w:r>
+      <w:r>
+        <w:rPr>
+          <w:rFonts w:ascii="Times New Roman" w:hAnsi="Times New Roman" w:cs="Times New Roman"/>
+        </w:rPr>
+        <w:t>.</w:t>
+      </w:r>
+      <w:r>
+        <w:rPr>
+          <w:rFonts w:ascii="Times New Roman" w:hAnsi="Times New Roman" w:cs="Times New Roman"/>
+        </w:rPr>
+        <w:t xml:space="preserve"> </w:t>
+      </w:r>
+      <w:r>
+        <w:rPr>
+          <w:rFonts w:ascii="Times New Roman" w:hAnsi="Times New Roman" w:cs="Times New Roman"/>
+        </w:rPr>
+        <w:t>P</w:t>
+      </w:r>
+      <w:r>
+        <w:rPr>
+          <w:rFonts w:ascii="Times New Roman" w:hAnsi="Times New Roman" w:cs="Times New Roman"/>
+        </w:rPr>
+        <w:t xml:space="preserve">ara ello es indispensable conocer los aspectos relacionados con la </w:t>
+      </w:r>
+      <w:r>
+        <w:rPr>
+          <w:rFonts w:ascii="Times New Roman" w:hAnsi="Times New Roman" w:cs="Times New Roman"/>
           <w:b/>
         </w:rPr>
         <w:t>célula</w:t>
       </w:r>
       <w:r>
         <w:rPr>
-          <w:rFonts w:ascii="Arial" w:hAnsi="Arial" w:cs="Arial"/>
+          <w:rFonts w:ascii="Times New Roman" w:hAnsi="Times New Roman" w:cs="Times New Roman"/>
         </w:rPr>
         <w:t>, ya que esta constituye</w:t>
       </w:r>
-      <w:ins w:id="0" w:author="camipama" w:date="2015-03-14T16:52:00Z">
-        <w:r>
-          <w:rPr>
-            <w:rFonts w:ascii="Arial" w:hAnsi="Arial" w:cs="Arial"/>
-          </w:rPr>
-          <w:t xml:space="preserve"> </w:t>
-        </w:r>
-      </w:ins>
-      <w:r>
-        <w:rPr>
-          <w:rFonts w:ascii="Arial" w:hAnsi="Arial" w:cs="Arial"/>
-        </w:rPr>
-        <w:t>la mínima unidad estructural de</w:t>
-      </w:r>
-      <w:ins w:id="1" w:author="Alejandra" w:date="2015-03-11T16:24:00Z">
-        <w:r>
-          <w:rPr>
-            <w:rFonts w:ascii="Arial" w:hAnsi="Arial" w:cs="Arial"/>
-          </w:rPr>
-          <w:t xml:space="preserve"> </w:t>
-        </w:r>
-      </w:ins>
-      <w:r>
-        <w:rPr>
-          <w:rFonts w:ascii="Arial" w:hAnsi="Arial" w:cs="Arial"/>
+      <w:r>
+        <w:rPr>
+          <w:rFonts w:ascii="Times New Roman" w:hAnsi="Times New Roman" w:cs="Times New Roman"/>
+        </w:rPr>
+        <w:t xml:space="preserve"> la mínima unidad estructural de</w:t>
+      </w:r>
+      <w:r>
+        <w:rPr>
+          <w:rFonts w:ascii="Times New Roman" w:hAnsi="Times New Roman" w:cs="Times New Roman"/>
+        </w:rPr>
+        <w:t xml:space="preserve"> </w:t>
+      </w:r>
+      <w:r>
+        <w:rPr>
+          <w:rFonts w:ascii="Times New Roman" w:hAnsi="Times New Roman" w:cs="Times New Roman"/>
         </w:rPr>
         <w:t>los seres vivos y les permite cumplir todas sus funciones.</w:t>
       </w:r>
-      <w:r>
-        <w:rPr>
-          <w:rFonts w:ascii="Arial" w:hAnsi="Arial" w:cs="Arial"/>
-        </w:rPr>
-        <w:t xml:space="preserve"> </w:t>
-      </w:r>
-    </w:p>
-    <w:p>
-      <w:pPr>
-        <w:jc w:val="both"/>
-        <w:rPr>
-          <w:rFonts w:ascii="Arial" w:hAnsi="Arial" w:cs="Arial"/>
+    </w:p>
+    <w:p>
+      <w:pPr>
+        <w:jc w:val="both"/>
+        <w:rPr>
+          <w:rFonts w:ascii="Times New Roman" w:hAnsi="Times New Roman" w:cs="Times New Roman"/>
           <w:b/>
         </w:rPr>
       </w:pPr>
@@ -155,13 +165,13 @@
       <w:pPr>
         <w:jc w:val="both"/>
         <w:rPr>
-          <w:rFonts w:ascii="Arial" w:hAnsi="Arial" w:cs="Arial"/>
+          <w:rFonts w:ascii="Times New Roman" w:hAnsi="Times New Roman" w:cs="Times New Roman"/>
           <w:b/>
         </w:rPr>
       </w:pPr>
       <w:r>
         <w:rPr>
-          <w:rFonts w:ascii="Arial" w:hAnsi="Arial" w:cs="Arial"/>
+          <w:rFonts w:ascii="Times New Roman" w:hAnsi="Times New Roman" w:cs="Times New Roman"/>
           <w:b/>
         </w:rPr>
         <w:t>Estándar</w:t>
@@ -171,7 +181,7 @@
       <w:pPr>
         <w:jc w:val="both"/>
         <w:rPr>
-          <w:rFonts w:ascii="Arial" w:hAnsi="Arial" w:cs="Arial"/>
+          <w:rFonts w:ascii="Times New Roman" w:hAnsi="Times New Roman" w:cs="Times New Roman"/>
           <w:b/>
         </w:rPr>
       </w:pPr>
@@ -180,12 +190,12 @@
       <w:pPr>
         <w:jc w:val="both"/>
         <w:rPr>
-          <w:rFonts w:ascii="Arial" w:hAnsi="Arial" w:cs="Arial"/>
-        </w:rPr>
-      </w:pPr>
-      <w:r>
-        <w:rPr>
-          <w:rFonts w:ascii="Arial" w:hAnsi="Arial" w:cs="Arial"/>
+          <w:rFonts w:ascii="Times New Roman" w:hAnsi="Times New Roman" w:cs="Times New Roman"/>
+        </w:rPr>
+      </w:pPr>
+      <w:r>
+        <w:rPr>
+          <w:rFonts w:ascii="Times New Roman" w:hAnsi="Times New Roman" w:cs="Times New Roman"/>
         </w:rPr>
         <w:t>Identifico condiciones de cambio y de equilibrio en los seres vivos y en los ecosistemas.</w:t>
       </w:r>
@@ -194,7 +204,7 @@
       <w:pPr>
         <w:jc w:val="both"/>
         <w:rPr>
-          <w:rFonts w:ascii="Arial" w:hAnsi="Arial" w:cs="Arial"/>
+          <w:rFonts w:ascii="Times New Roman" w:hAnsi="Times New Roman" w:cs="Times New Roman"/>
           <w:b/>
         </w:rPr>
       </w:pPr>
@@ -203,21 +213,21 @@
       <w:pPr>
         <w:jc w:val="both"/>
         <w:rPr>
-          <w:rFonts w:ascii="Arial" w:hAnsi="Arial" w:cs="Arial"/>
-        </w:rPr>
-      </w:pPr>
-    </w:p>
-    <w:p>
-      <w:pPr>
-        <w:jc w:val="both"/>
-        <w:rPr>
-          <w:rFonts w:ascii="Arial" w:hAnsi="Arial" w:cs="Arial"/>
+          <w:rFonts w:ascii="Times New Roman" w:hAnsi="Times New Roman" w:cs="Times New Roman"/>
+        </w:rPr>
+      </w:pPr>
+    </w:p>
+    <w:p>
+      <w:pPr>
+        <w:jc w:val="both"/>
+        <w:rPr>
+          <w:rFonts w:ascii="Times New Roman" w:hAnsi="Times New Roman" w:cs="Times New Roman"/>
           <w:b/>
         </w:rPr>
       </w:pPr>
       <w:r>
         <w:rPr>
-          <w:rFonts w:ascii="Arial" w:hAnsi="Arial" w:cs="Arial"/>
+          <w:rFonts w:ascii="Times New Roman" w:hAnsi="Times New Roman" w:cs="Times New Roman"/>
           <w:b/>
         </w:rPr>
         <w:t>Competencias</w:t>
@@ -227,7 +237,7 @@
       <w:pPr>
         <w:jc w:val="both"/>
         <w:rPr>
-          <w:rFonts w:ascii="Arial" w:hAnsi="Arial" w:cs="Arial"/>
+          <w:rFonts w:ascii="Times New Roman" w:hAnsi="Times New Roman" w:cs="Times New Roman"/>
           <w:b/>
         </w:rPr>
       </w:pPr>
@@ -241,18 +251,18 @@
         </w:numPr>
         <w:jc w:val="both"/>
         <w:rPr>
-          <w:rFonts w:ascii="Arial" w:hAnsi="Arial" w:cs="Arial"/>
-        </w:rPr>
-      </w:pPr>
-      <w:r>
-        <w:rPr>
-          <w:rFonts w:ascii="Arial" w:hAnsi="Arial" w:cs="Arial"/>
+          <w:rFonts w:ascii="Times New Roman" w:hAnsi="Times New Roman" w:cs="Times New Roman"/>
+        </w:rPr>
+      </w:pPr>
+      <w:r>
+        <w:rPr>
+          <w:rFonts w:ascii="Times New Roman" w:hAnsi="Times New Roman" w:cs="Times New Roman"/>
         </w:rPr>
         <w:t>Explicar</w:t>
       </w:r>
       <w:r>
         <w:rPr>
-          <w:rFonts w:ascii="Arial" w:hAnsi="Arial" w:cs="Arial"/>
+          <w:rFonts w:ascii="Times New Roman" w:hAnsi="Times New Roman" w:cs="Times New Roman"/>
         </w:rPr>
         <w:t xml:space="preserve"> la estructura de la célula y las funciones básicas de sus componentes.</w:t>
       </w:r>
@@ -266,18 +276,18 @@
         </w:numPr>
         <w:jc w:val="both"/>
         <w:rPr>
-          <w:rFonts w:ascii="Arial" w:hAnsi="Arial" w:cs="Arial"/>
-        </w:rPr>
-      </w:pPr>
-      <w:r>
-        <w:rPr>
-          <w:rFonts w:ascii="Arial" w:hAnsi="Arial" w:cs="Arial"/>
+          <w:rFonts w:ascii="Times New Roman" w:hAnsi="Times New Roman" w:cs="Times New Roman"/>
+        </w:rPr>
+      </w:pPr>
+      <w:r>
+        <w:rPr>
+          <w:rFonts w:ascii="Times New Roman" w:hAnsi="Times New Roman" w:cs="Times New Roman"/>
         </w:rPr>
         <w:t>Clasificar</w:t>
       </w:r>
       <w:r>
         <w:rPr>
-          <w:rFonts w:ascii="Arial" w:hAnsi="Arial" w:cs="Arial"/>
+          <w:rFonts w:ascii="Times New Roman" w:hAnsi="Times New Roman" w:cs="Times New Roman"/>
         </w:rPr>
         <w:t xml:space="preserve"> organismos en grupos taxonómicos de acuerdo con las características de sus células.</w:t>
       </w:r>
@@ -291,24 +301,24 @@
         </w:numPr>
         <w:jc w:val="both"/>
         <w:rPr>
-          <w:rFonts w:ascii="Arial" w:hAnsi="Arial" w:cs="Arial"/>
-        </w:rPr>
-      </w:pPr>
-      <w:r>
-        <w:rPr>
-          <w:rFonts w:ascii="Arial" w:hAnsi="Arial" w:cs="Arial"/>
+          <w:rFonts w:ascii="Times New Roman" w:hAnsi="Times New Roman" w:cs="Times New Roman"/>
+        </w:rPr>
+      </w:pPr>
+      <w:r>
+        <w:rPr>
+          <w:rFonts w:ascii="Times New Roman" w:hAnsi="Times New Roman" w:cs="Times New Roman"/>
         </w:rPr>
         <w:t>Reconocer</w:t>
       </w:r>
       <w:r>
         <w:rPr>
-          <w:rFonts w:ascii="Arial" w:hAnsi="Arial" w:cs="Arial"/>
+          <w:rFonts w:ascii="Times New Roman" w:hAnsi="Times New Roman" w:cs="Times New Roman"/>
         </w:rPr>
         <w:t xml:space="preserve"> las diferencias entre los principales tipos celulares</w:t>
       </w:r>
       <w:r>
         <w:rPr>
-          <w:rFonts w:ascii="Arial" w:hAnsi="Arial" w:cs="Arial"/>
+          <w:rFonts w:ascii="Times New Roman" w:hAnsi="Times New Roman" w:cs="Times New Roman"/>
         </w:rPr>
         <w:t>.</w:t>
       </w:r>
@@ -322,18 +332,18 @@
         </w:numPr>
         <w:jc w:val="both"/>
         <w:rPr>
-          <w:rFonts w:ascii="Arial" w:hAnsi="Arial" w:cs="Arial"/>
-        </w:rPr>
-      </w:pPr>
-      <w:r>
-        <w:rPr>
-          <w:rFonts w:ascii="Arial" w:hAnsi="Arial" w:cs="Arial"/>
+          <w:rFonts w:ascii="Times New Roman" w:hAnsi="Times New Roman" w:cs="Times New Roman"/>
+        </w:rPr>
+      </w:pPr>
+      <w:r>
+        <w:rPr>
+          <w:rFonts w:ascii="Times New Roman" w:hAnsi="Times New Roman" w:cs="Times New Roman"/>
         </w:rPr>
         <w:t>Describir</w:t>
       </w:r>
       <w:r>
         <w:rPr>
-          <w:rFonts w:ascii="Arial" w:hAnsi="Arial" w:cs="Arial"/>
+          <w:rFonts w:ascii="Times New Roman" w:hAnsi="Times New Roman" w:cs="Times New Roman"/>
         </w:rPr>
         <w:t xml:space="preserve"> los niveles de organización de los seres vivos.</w:t>
       </w:r>
@@ -342,21 +352,21 @@
       <w:pPr>
         <w:jc w:val="both"/>
         <w:rPr>
-          <w:rFonts w:ascii="Arial" w:hAnsi="Arial" w:cs="Arial"/>
-        </w:rPr>
-      </w:pPr>
-    </w:p>
-    <w:p>
-      <w:pPr>
-        <w:jc w:val="both"/>
-        <w:rPr>
-          <w:rFonts w:ascii="Arial" w:hAnsi="Arial" w:cs="Arial"/>
+          <w:rFonts w:ascii="Times New Roman" w:hAnsi="Times New Roman" w:cs="Times New Roman"/>
+        </w:rPr>
+      </w:pPr>
+    </w:p>
+    <w:p>
+      <w:pPr>
+        <w:jc w:val="both"/>
+        <w:rPr>
+          <w:rFonts w:ascii="Times New Roman" w:hAnsi="Times New Roman" w:cs="Times New Roman"/>
           <w:b/>
         </w:rPr>
       </w:pPr>
       <w:r>
         <w:rPr>
-          <w:rFonts w:ascii="Arial" w:hAnsi="Arial" w:cs="Arial"/>
+          <w:rFonts w:ascii="Times New Roman" w:hAnsi="Times New Roman" w:cs="Times New Roman"/>
           <w:b/>
         </w:rPr>
         <w:t>Estrategia didáctica</w:t>
@@ -366,112 +376,116 @@
       <w:pPr>
         <w:jc w:val="both"/>
         <w:rPr>
-          <w:rFonts w:ascii="Arial" w:hAnsi="Arial" w:cs="Arial"/>
-        </w:rPr>
-      </w:pPr>
-    </w:p>
-    <w:p>
-      <w:pPr>
-        <w:jc w:val="both"/>
-        <w:rPr>
-          <w:rFonts w:ascii="Arial" w:hAnsi="Arial" w:cs="Arial"/>
-        </w:rPr>
-      </w:pPr>
-      <w:r>
-        <w:rPr>
-          <w:rFonts w:ascii="Arial" w:hAnsi="Arial" w:cs="Arial"/>
+          <w:rFonts w:ascii="Times New Roman" w:hAnsi="Times New Roman" w:cs="Times New Roman"/>
+        </w:rPr>
+      </w:pPr>
+    </w:p>
+    <w:p>
+      <w:pPr>
+        <w:jc w:val="both"/>
+        <w:rPr>
+          <w:rFonts w:ascii="Times New Roman" w:hAnsi="Times New Roman" w:cs="Times New Roman"/>
+        </w:rPr>
+      </w:pPr>
+      <w:r>
+        <w:rPr>
+          <w:rFonts w:ascii="Times New Roman" w:hAnsi="Times New Roman" w:cs="Times New Roman"/>
         </w:rPr>
         <w:t>La célula es</w:t>
       </w:r>
       <w:r>
         <w:rPr>
-          <w:rFonts w:ascii="Arial" w:hAnsi="Arial" w:cs="Arial"/>
+          <w:rFonts w:ascii="Times New Roman" w:hAnsi="Times New Roman" w:cs="Times New Roman"/>
         </w:rPr>
         <w:t xml:space="preserve"> la unidad funcional y estructural del ser vivo</w:t>
       </w:r>
       <w:r>
         <w:rPr>
-          <w:rFonts w:ascii="Arial" w:hAnsi="Arial" w:cs="Arial"/>
+          <w:rFonts w:ascii="Times New Roman" w:hAnsi="Times New Roman" w:cs="Times New Roman"/>
         </w:rPr>
         <w:t>,</w:t>
       </w:r>
       <w:r>
         <w:rPr>
-          <w:rFonts w:ascii="Arial" w:hAnsi="Arial" w:cs="Arial"/>
+          <w:rFonts w:ascii="Times New Roman" w:hAnsi="Times New Roman" w:cs="Times New Roman"/>
         </w:rPr>
         <w:t xml:space="preserve"> por esto </w:t>
       </w:r>
       <w:r>
         <w:rPr>
-          <w:rFonts w:ascii="Arial" w:hAnsi="Arial" w:cs="Arial"/>
+          <w:rFonts w:ascii="Times New Roman" w:hAnsi="Times New Roman" w:cs="Times New Roman"/>
         </w:rPr>
         <w:t xml:space="preserve">es importante que el estudiante comprenda los conceptos básicos </w:t>
       </w:r>
       <w:r>
         <w:rPr>
-          <w:rFonts w:ascii="Arial" w:hAnsi="Arial" w:cs="Arial"/>
+          <w:rFonts w:ascii="Times New Roman" w:hAnsi="Times New Roman" w:cs="Times New Roman"/>
         </w:rPr>
         <w:t xml:space="preserve">de este tema como </w:t>
       </w:r>
       <w:r>
         <w:rPr>
-          <w:rFonts w:ascii="Arial" w:hAnsi="Arial" w:cs="Arial"/>
+          <w:rFonts w:ascii="Times New Roman" w:hAnsi="Times New Roman" w:cs="Times New Roman"/>
         </w:rPr>
         <w:t>su definición</w:t>
       </w:r>
       <w:r>
         <w:rPr>
-          <w:rFonts w:ascii="Arial" w:hAnsi="Arial" w:cs="Arial"/>
+          <w:rFonts w:ascii="Times New Roman" w:hAnsi="Times New Roman" w:cs="Times New Roman"/>
         </w:rPr>
         <w:t>, los tipos de célula que existen, la estructura celular</w:t>
       </w:r>
       <w:r>
         <w:rPr>
-          <w:rFonts w:ascii="Arial" w:hAnsi="Arial" w:cs="Arial"/>
+          <w:rFonts w:ascii="Times New Roman" w:hAnsi="Times New Roman" w:cs="Times New Roman"/>
         </w:rPr>
         <w:t>,</w:t>
       </w:r>
       <w:r>
         <w:rPr>
-          <w:rFonts w:ascii="Arial" w:hAnsi="Arial" w:cs="Arial"/>
+          <w:rFonts w:ascii="Times New Roman" w:hAnsi="Times New Roman" w:cs="Times New Roman"/>
         </w:rPr>
         <w:t xml:space="preserve"> los</w:t>
       </w:r>
-      <w:ins w:id="2" w:author="Alejandra" w:date="2015-03-11T16:25:00Z">
-        <w:r>
-          <w:rPr>
-            <w:rFonts w:ascii="Arial" w:hAnsi="Arial" w:cs="Arial"/>
-          </w:rPr>
-          <w:t xml:space="preserve"> </w:t>
-        </w:r>
-      </w:ins>
-      <w:r>
-        <w:rPr>
-          <w:rFonts w:ascii="Arial" w:hAnsi="Arial" w:cs="Arial"/>
-        </w:rPr>
-        <w:t xml:space="preserve">organelos celulares y </w:t>
-      </w:r>
-      <w:r>
-        <w:rPr>
-          <w:rFonts w:ascii="Arial" w:hAnsi="Arial" w:cs="Arial"/>
+      <w:r>
+        <w:rPr>
+          <w:rFonts w:ascii="Times New Roman" w:hAnsi="Times New Roman" w:cs="Times New Roman"/>
+        </w:rPr>
+        <w:t xml:space="preserve"> </w:t>
+      </w:r>
+      <w:r>
+        <w:rPr>
+          <w:rFonts w:ascii="Times New Roman" w:hAnsi="Times New Roman" w:cs="Times New Roman"/>
+        </w:rPr>
+        <w:t xml:space="preserve">orgánulos </w:t>
+      </w:r>
+      <w:r>
+        <w:rPr>
+          <w:rFonts w:ascii="Times New Roman" w:hAnsi="Times New Roman" w:cs="Times New Roman"/>
+        </w:rPr>
+        <w:t xml:space="preserve">celulares y </w:t>
+      </w:r>
+      <w:r>
+        <w:rPr>
+          <w:rFonts w:ascii="Times New Roman" w:hAnsi="Times New Roman" w:cs="Times New Roman"/>
         </w:rPr>
         <w:t xml:space="preserve">sus </w:t>
       </w:r>
       <w:r>
         <w:rPr>
-          <w:rFonts w:ascii="Arial" w:hAnsi="Arial" w:cs="Arial"/>
+          <w:rFonts w:ascii="Times New Roman" w:hAnsi="Times New Roman" w:cs="Times New Roman"/>
         </w:rPr>
         <w:t xml:space="preserve">funciones, </w:t>
       </w:r>
       <w:r>
         <w:rPr>
-          <w:rFonts w:ascii="Arial" w:hAnsi="Arial" w:cs="Arial"/>
+          <w:rFonts w:ascii="Times New Roman" w:hAnsi="Times New Roman" w:cs="Times New Roman"/>
         </w:rPr>
         <w:t xml:space="preserve">los </w:t>
       </w:r>
       <w:r>
         <w:rPr>
-          <w:rFonts w:ascii="Arial" w:hAnsi="Arial" w:cs="Arial"/>
+          <w:rFonts w:ascii="Times New Roman" w:hAnsi="Times New Roman" w:cs="Times New Roman"/>
         </w:rPr>
         <w:t>niveles de organización de los seres vivos y el funcionamiento del microscopio. Para cumplir con las competencias propuestas se sugiere la siguiente estrategia didáctica.</w:t>
       </w:r>
@@ -480,7 +494,7 @@
       <w:pPr>
         <w:jc w:val="both"/>
         <w:rPr>
-          <w:rFonts w:ascii="Arial" w:hAnsi="Arial" w:cs="Arial"/>
+          <w:rFonts w:ascii="Times New Roman" w:hAnsi="Times New Roman" w:cs="Times New Roman"/>
         </w:rPr>
       </w:pPr>
     </w:p>
@@ -493,58 +507,60 @@
         </w:numPr>
         <w:jc w:val="both"/>
         <w:rPr>
-          <w:rFonts w:ascii="Arial" w:hAnsi="Arial" w:cs="Arial"/>
-        </w:rPr>
-      </w:pPr>
-      <w:r>
-        <w:rPr>
-          <w:rFonts w:ascii="Arial" w:hAnsi="Arial" w:cs="Arial"/>
+          <w:rFonts w:ascii="Times New Roman" w:hAnsi="Times New Roman" w:cs="Times New Roman"/>
+        </w:rPr>
+      </w:pPr>
+      <w:r>
+        <w:rPr>
+          <w:rFonts w:ascii="Times New Roman" w:hAnsi="Times New Roman" w:cs="Times New Roman"/>
         </w:rPr>
         <w:t>Muestre</w:t>
       </w:r>
       <w:r>
         <w:rPr>
-          <w:rFonts w:ascii="Arial" w:hAnsi="Arial" w:cs="Arial"/>
+          <w:rFonts w:ascii="Times New Roman" w:hAnsi="Times New Roman" w:cs="Times New Roman"/>
         </w:rPr>
         <w:t xml:space="preserve"> a los estudiantes el c</w:t>
       </w:r>
       <w:r>
         <w:rPr>
-          <w:rFonts w:ascii="Arial" w:hAnsi="Arial" w:cs="Arial"/>
+          <w:rFonts w:ascii="Times New Roman" w:hAnsi="Times New Roman" w:cs="Times New Roman"/>
         </w:rPr>
         <w:t>ollage de seres vivos y explique</w:t>
       </w:r>
       <w:r>
         <w:rPr>
-          <w:rFonts w:ascii="Arial" w:hAnsi="Arial" w:cs="Arial"/>
+          <w:rFonts w:ascii="Times New Roman" w:hAnsi="Times New Roman" w:cs="Times New Roman"/>
         </w:rPr>
         <w:t xml:space="preserve"> que todos están constituidos por células</w:t>
       </w:r>
-      <w:ins w:id="3" w:author="Alejandra" w:date="2015-03-11T16:26:00Z">
-        <w:r>
-          <w:rPr>
-            <w:rFonts w:ascii="Arial" w:hAnsi="Arial" w:cs="Arial"/>
-          </w:rPr>
-          <w:t xml:space="preserve">. </w:t>
-        </w:r>
-      </w:ins>
-      <w:r>
-        <w:rPr>
-          <w:rFonts w:ascii="Arial" w:hAnsi="Arial" w:cs="Arial"/>
-        </w:rPr>
-        <w:t xml:space="preserve"> Introduzca el concepto de célula</w:t>
-      </w:r>
-      <w:ins w:id="4" w:author="Alejandra" w:date="2015-03-11T16:26:00Z">
-        <w:r>
-          <w:rPr>
-            <w:rFonts w:ascii="Arial" w:hAnsi="Arial" w:cs="Arial"/>
-          </w:rPr>
-          <w:t xml:space="preserve"> </w:t>
-        </w:r>
-      </w:ins>
-      <w:r>
-        <w:rPr>
-          <w:rFonts w:ascii="Arial" w:hAnsi="Arial" w:cs="Arial"/>
+      <w:r>
+        <w:rPr>
+          <w:rFonts w:ascii="Times New Roman" w:hAnsi="Times New Roman" w:cs="Times New Roman"/>
+        </w:rPr>
+        <w:t>.</w:t>
+      </w:r>
+      <w:r>
+        <w:rPr>
+          <w:rFonts w:ascii="Times New Roman" w:hAnsi="Times New Roman" w:cs="Times New Roman"/>
+        </w:rPr>
+        <w:t xml:space="preserve"> </w:t>
+      </w:r>
+      <w:r>
+        <w:rPr>
+          <w:rFonts w:ascii="Times New Roman" w:hAnsi="Times New Roman" w:cs="Times New Roman"/>
+        </w:rPr>
+        <w:t>Introduzca el concepto de célula</w:t>
+      </w:r>
+      <w:r>
+        <w:rPr>
+          <w:rFonts w:ascii="Times New Roman" w:hAnsi="Times New Roman" w:cs="Times New Roman"/>
+        </w:rPr>
+        <w:t xml:space="preserve"> </w:t>
+      </w:r>
+      <w:r>
+        <w:rPr>
+          <w:rFonts w:ascii="Times New Roman" w:hAnsi="Times New Roman" w:cs="Times New Roman"/>
         </w:rPr>
         <w:t>a los estudiantes.</w:t>
       </w:r>
@@ -558,46 +574,32 @@
         </w:numPr>
         <w:jc w:val="both"/>
         <w:rPr>
-          <w:rFonts w:ascii="Arial" w:hAnsi="Arial" w:cs="Arial"/>
-        </w:rPr>
-      </w:pPr>
-      <w:r>
-        <w:rPr>
-          <w:rFonts w:ascii="Arial" w:hAnsi="Arial" w:cs="Arial"/>
+          <w:rFonts w:ascii="Times New Roman" w:hAnsi="Times New Roman" w:cs="Times New Roman"/>
+        </w:rPr>
+      </w:pPr>
+      <w:r>
+        <w:rPr>
+          <w:rFonts w:ascii="Times New Roman" w:hAnsi="Times New Roman" w:cs="Times New Roman"/>
         </w:rPr>
         <w:t>Revise</w:t>
       </w:r>
       <w:r>
         <w:rPr>
-          <w:rFonts w:ascii="Arial" w:hAnsi="Arial" w:cs="Arial"/>
+          <w:rFonts w:ascii="Times New Roman" w:hAnsi="Times New Roman" w:cs="Times New Roman"/>
         </w:rPr>
         <w:t xml:space="preserve"> la información</w:t>
       </w:r>
       <w:r>
         <w:rPr>
-          <w:rFonts w:ascii="Arial" w:hAnsi="Arial" w:cs="Arial"/>
+          <w:rFonts w:ascii="Times New Roman" w:hAnsi="Times New Roman" w:cs="Times New Roman"/>
         </w:rPr>
         <w:t xml:space="preserve"> sobre teoría celular y realice</w:t>
       </w:r>
       <w:r>
         <w:rPr>
-          <w:rFonts w:ascii="Arial" w:hAnsi="Arial" w:cs="Arial"/>
-        </w:rPr>
-        <w:t xml:space="preserve"> una línea del tiempo con los estudiantes</w:t>
-      </w:r>
-      <w:del w:id="5" w:author="Alejandra" w:date="2015-03-11T16:27:00Z">
-        <w:r>
-          <w:rPr>
-            <w:rFonts w:ascii="Arial" w:hAnsi="Arial" w:cs="Arial"/>
-          </w:rPr>
-          <w:delText>,</w:delText>
-        </w:r>
-      </w:del>
-      <w:r>
-        <w:rPr>
-          <w:rFonts w:ascii="Arial" w:hAnsi="Arial" w:cs="Arial"/>
-        </w:rPr>
-        <w:t xml:space="preserve"> que explique los principales aspectos relacionados con la formulación de dicha teoría y los postulados que se proponen.</w:t>
+          <w:rFonts w:ascii="Times New Roman" w:hAnsi="Times New Roman" w:cs="Times New Roman"/>
+        </w:rPr>
+        <w:t xml:space="preserve"> una línea del tiempo con los estudiantes que explique los principales aspectos relacionados con la formulación de dicha teoría y los postulados que se proponen.</w:t>
       </w:r>
     </w:p>
     <w:p>
@@ -609,48 +611,60 @@
         </w:numPr>
         <w:jc w:val="both"/>
         <w:rPr>
-          <w:rFonts w:ascii="Arial" w:hAnsi="Arial" w:cs="Arial"/>
-        </w:rPr>
-      </w:pPr>
-      <w:r>
-        <w:rPr>
-          <w:rFonts w:ascii="Arial" w:hAnsi="Arial" w:cs="Arial"/>
+          <w:rFonts w:ascii="Times New Roman" w:hAnsi="Times New Roman" w:cs="Times New Roman"/>
+        </w:rPr>
+      </w:pPr>
+      <w:r>
+        <w:rPr>
+          <w:rFonts w:ascii="Times New Roman" w:hAnsi="Times New Roman" w:cs="Times New Roman"/>
         </w:rPr>
         <w:t>Utilice</w:t>
       </w:r>
       <w:r>
         <w:rPr>
-          <w:rFonts w:ascii="Arial" w:hAnsi="Arial" w:cs="Arial"/>
+          <w:rFonts w:ascii="Times New Roman" w:hAnsi="Times New Roman" w:cs="Times New Roman"/>
         </w:rPr>
         <w:t xml:space="preserve"> el </w:t>
       </w:r>
       <w:r>
         <w:rPr>
-          <w:rFonts w:ascii="Arial" w:hAnsi="Arial" w:cs="Arial"/>
+          <w:rFonts w:ascii="Times New Roman" w:hAnsi="Times New Roman" w:cs="Times New Roman"/>
         </w:rPr>
         <w:t xml:space="preserve">esquema </w:t>
       </w:r>
       <w:r>
         <w:rPr>
-          <w:rFonts w:ascii="Arial" w:hAnsi="Arial" w:cs="Arial"/>
+          <w:rFonts w:ascii="Times New Roman" w:hAnsi="Times New Roman" w:cs="Times New Roman"/>
         </w:rPr>
         <w:t xml:space="preserve">(VER) </w:t>
       </w:r>
       <w:r>
         <w:rPr>
-          <w:rFonts w:ascii="Arial" w:hAnsi="Arial" w:cs="Arial"/>
-        </w:rPr>
-        <w:t>propuesto para funciones de la célula y</w:t>
-      </w:r>
-      <w:r>
-        <w:rPr>
-          <w:rFonts w:ascii="Arial" w:hAnsi="Arial" w:cs="Arial"/>
+          <w:rFonts w:ascii="Times New Roman" w:hAnsi="Times New Roman" w:cs="Times New Roman"/>
+        </w:rPr>
+        <w:t xml:space="preserve">propuesto para </w:t>
+      </w:r>
+      <w:r>
+        <w:rPr>
+          <w:rFonts w:ascii="Times New Roman" w:hAnsi="Times New Roman" w:cs="Times New Roman"/>
+        </w:rPr>
+        <w:t xml:space="preserve">exponer las </w:t>
+      </w:r>
+      <w:r>
+        <w:rPr>
+          <w:rFonts w:ascii="Times New Roman" w:hAnsi="Times New Roman" w:cs="Times New Roman"/>
+        </w:rPr>
+        <w:t>funciones de la célula y</w:t>
+      </w:r>
+      <w:r>
+        <w:rPr>
+          <w:rFonts w:ascii="Times New Roman" w:hAnsi="Times New Roman" w:cs="Times New Roman"/>
         </w:rPr>
         <w:t xml:space="preserve"> resalte</w:t>
       </w:r>
       <w:r>
         <w:rPr>
-          <w:rFonts w:ascii="Arial" w:hAnsi="Arial" w:cs="Arial"/>
+          <w:rFonts w:ascii="Times New Roman" w:hAnsi="Times New Roman" w:cs="Times New Roman"/>
         </w:rPr>
         <w:t xml:space="preserve"> la importancia de cada una para el funcionamiento de los seres vivos en general.</w:t>
       </w:r>
@@ -664,48 +678,48 @@
         </w:numPr>
         <w:jc w:val="both"/>
         <w:rPr>
-          <w:rFonts w:ascii="Arial" w:hAnsi="Arial" w:cs="Arial"/>
-        </w:rPr>
-      </w:pPr>
-      <w:r>
-        <w:rPr>
-          <w:rFonts w:ascii="Arial" w:hAnsi="Arial" w:cs="Arial"/>
+          <w:rFonts w:ascii="Times New Roman" w:hAnsi="Times New Roman" w:cs="Times New Roman"/>
+        </w:rPr>
+      </w:pPr>
+      <w:r>
+        <w:rPr>
+          <w:rFonts w:ascii="Times New Roman" w:hAnsi="Times New Roman" w:cs="Times New Roman"/>
         </w:rPr>
         <w:t>Observe</w:t>
       </w:r>
       <w:r>
         <w:rPr>
-          <w:rFonts w:ascii="Arial" w:hAnsi="Arial" w:cs="Arial"/>
+          <w:rFonts w:ascii="Times New Roman" w:hAnsi="Times New Roman" w:cs="Times New Roman"/>
         </w:rPr>
         <w:t xml:space="preserve"> el video</w:t>
       </w:r>
       <w:r>
         <w:rPr>
-          <w:rFonts w:ascii="Arial" w:hAnsi="Arial" w:cs="Arial"/>
+          <w:rFonts w:ascii="Times New Roman" w:hAnsi="Times New Roman" w:cs="Times New Roman"/>
         </w:rPr>
         <w:t xml:space="preserve"> sobre tipos de célula y repase</w:t>
       </w:r>
       <w:r>
         <w:rPr>
-          <w:rFonts w:ascii="Arial" w:hAnsi="Arial" w:cs="Arial"/>
+          <w:rFonts w:ascii="Times New Roman" w:hAnsi="Times New Roman" w:cs="Times New Roman"/>
         </w:rPr>
         <w:t xml:space="preserve"> </w:t>
       </w:r>
       <w:r>
         <w:rPr>
-          <w:rFonts w:ascii="Arial" w:hAnsi="Arial" w:cs="Arial"/>
+          <w:rFonts w:ascii="Times New Roman" w:hAnsi="Times New Roman" w:cs="Times New Roman"/>
         </w:rPr>
         <w:t xml:space="preserve">con los estudiantes </w:t>
       </w:r>
       <w:r>
         <w:rPr>
-          <w:rFonts w:ascii="Arial" w:hAnsi="Arial" w:cs="Arial"/>
+          <w:rFonts w:ascii="Times New Roman" w:hAnsi="Times New Roman" w:cs="Times New Roman"/>
         </w:rPr>
         <w:t>las principales diferencias entre célula procariota y eucariota</w:t>
       </w:r>
       <w:r>
         <w:rPr>
-          <w:rFonts w:ascii="Arial" w:hAnsi="Arial" w:cs="Arial"/>
+          <w:rFonts w:ascii="Times New Roman" w:hAnsi="Times New Roman" w:cs="Times New Roman"/>
         </w:rPr>
         <w:t>.</w:t>
       </w:r>
@@ -719,18 +733,24 @@
         </w:numPr>
         <w:jc w:val="both"/>
         <w:rPr>
-          <w:rFonts w:ascii="Arial" w:hAnsi="Arial" w:cs="Arial"/>
-        </w:rPr>
-      </w:pPr>
-      <w:r>
-        <w:rPr>
-          <w:rFonts w:ascii="Arial" w:hAnsi="Arial" w:cs="Arial"/>
+          <w:rFonts w:ascii="Times New Roman" w:hAnsi="Times New Roman" w:cs="Times New Roman"/>
+        </w:rPr>
+      </w:pPr>
+      <w:r>
+        <w:rPr>
+          <w:rFonts w:ascii="Times New Roman" w:hAnsi="Times New Roman" w:cs="Times New Roman"/>
         </w:rPr>
         <w:t xml:space="preserve">Empleando el material interactivo, explique a los estudiantes los tipos de organismos que se presentan en la naturaleza de acuerdo con la cantidad de células que </w:t>
       </w:r>
       <w:r>
         <w:rPr>
-          <w:rFonts w:ascii="Arial" w:hAnsi="Arial" w:cs="Arial"/>
+          <w:rFonts w:ascii="Times New Roman" w:hAnsi="Times New Roman" w:cs="Times New Roman"/>
+        </w:rPr>
+        <w:t xml:space="preserve">los </w:t>
+      </w:r>
+      <w:r>
+        <w:rPr>
+          <w:rFonts w:ascii="Times New Roman" w:hAnsi="Times New Roman" w:cs="Times New Roman"/>
         </w:rPr>
         <w:t>componen.</w:t>
       </w:r>
@@ -744,12 +764,12 @@
         </w:numPr>
         <w:jc w:val="both"/>
         <w:rPr>
-          <w:rFonts w:ascii="Arial" w:hAnsi="Arial" w:cs="Arial"/>
-        </w:rPr>
-      </w:pPr>
-      <w:r>
-        <w:rPr>
-          <w:rFonts w:ascii="Arial" w:hAnsi="Arial" w:cs="Arial"/>
+          <w:rFonts w:ascii="Times New Roman" w:hAnsi="Times New Roman" w:cs="Times New Roman"/>
+        </w:rPr>
+      </w:pPr>
+      <w:r>
+        <w:rPr>
+          <w:rFonts w:ascii="Times New Roman" w:hAnsi="Times New Roman" w:cs="Times New Roman"/>
         </w:rPr>
         <w:t>Utilice la secuencia de imágenes para enseñar a los estudiantes los niveles de organización de los seres vivos.</w:t>
       </w:r>
@@ -763,14 +783,13 @@
         </w:numPr>
         <w:jc w:val="both"/>
         <w:rPr>
-          <w:rFonts w:ascii="Arial" w:hAnsi="Arial" w:cs="Arial"/>
-        </w:rPr>
-      </w:pPr>
-      <w:r>
-        <w:rPr>
-          <w:rFonts w:ascii="Arial" w:hAnsi="Arial" w:cs="Arial"/>
-        </w:rPr>
-        <w:lastRenderedPageBreak/>
+          <w:rFonts w:ascii="Times New Roman" w:hAnsi="Times New Roman" w:cs="Times New Roman"/>
+        </w:rPr>
+      </w:pPr>
+      <w:r>
+        <w:rPr>
+          <w:rFonts w:ascii="Times New Roman" w:hAnsi="Times New Roman" w:cs="Times New Roman"/>
+        </w:rPr>
         <w:t>Enseñe a los estudiantes el funcionamiento básico del microscopio con la secuencia de imágenes propuesta y los recursos sugeridos.</w:t>
       </w:r>
     </w:p>
@@ -783,14 +802,50 @@
         </w:numPr>
         <w:jc w:val="both"/>
         <w:rPr>
-          <w:rFonts w:ascii="Arial" w:hAnsi="Arial" w:cs="Arial"/>
-        </w:rPr>
-      </w:pPr>
-      <w:r>
-        <w:rPr>
-          <w:rFonts w:ascii="Arial" w:hAnsi="Arial" w:cs="Arial"/>
-        </w:rPr>
-        <w:t>Realice pequeñas prácticas de laboratorio para evidenciar algunas células de animales o de plantas y el funcionamiento del microscopio.</w:t>
+          <w:rFonts w:ascii="Times New Roman" w:hAnsi="Times New Roman" w:cs="Times New Roman"/>
+        </w:rPr>
+      </w:pPr>
+      <w:r>
+        <w:rPr>
+          <w:rFonts w:ascii="Times New Roman" w:hAnsi="Times New Roman" w:cs="Times New Roman"/>
+        </w:rPr>
+        <w:t xml:space="preserve">Realice pequeñas prácticas de laboratorio para </w:t>
+      </w:r>
+      <w:r>
+        <w:rPr>
+          <w:rFonts w:ascii="Times New Roman" w:hAnsi="Times New Roman" w:cs="Times New Roman"/>
+        </w:rPr>
+        <w:t xml:space="preserve">observar </w:t>
+      </w:r>
+      <w:r>
+        <w:rPr>
+          <w:rFonts w:ascii="Times New Roman" w:hAnsi="Times New Roman" w:cs="Times New Roman"/>
+        </w:rPr>
+        <w:t>algunas células de animales o de plantas</w:t>
+      </w:r>
+      <w:r>
+        <w:rPr>
+          <w:rFonts w:ascii="Times New Roman" w:hAnsi="Times New Roman" w:cs="Times New Roman"/>
+        </w:rPr>
+        <w:t>, identificar sus diferencias</w:t>
+      </w:r>
+      <w:r>
+        <w:rPr>
+          <w:rFonts w:ascii="Times New Roman" w:hAnsi="Times New Roman" w:cs="Times New Roman"/>
+        </w:rPr>
+        <w:t xml:space="preserve"> y </w:t>
+      </w:r>
+      <w:r>
+        <w:rPr>
+          <w:rFonts w:ascii="Times New Roman" w:hAnsi="Times New Roman" w:cs="Times New Roman"/>
+        </w:rPr>
+        <w:t xml:space="preserve">practicar </w:t>
+      </w:r>
+      <w:r>
+        <w:rPr>
+          <w:rFonts w:ascii="Times New Roman" w:hAnsi="Times New Roman" w:cs="Times New Roman"/>
+        </w:rPr>
+        <w:t>el funcionamiento del microscopio.</w:t>
       </w:r>
     </w:p>
     <w:p>
@@ -802,51 +857,46 @@
         </w:numPr>
         <w:jc w:val="both"/>
         <w:rPr>
-          <w:rFonts w:ascii="Arial" w:hAnsi="Arial" w:cs="Arial"/>
-        </w:rPr>
-      </w:pPr>
-      <w:r>
-        <w:rPr>
-          <w:rFonts w:ascii="Arial" w:hAnsi="Arial" w:cs="Arial"/>
-        </w:rPr>
+          <w:rFonts w:ascii="Times New Roman" w:hAnsi="Times New Roman" w:cs="Times New Roman"/>
+        </w:rPr>
+      </w:pPr>
+      <w:r>
+        <w:rPr>
+          <w:rFonts w:ascii="Times New Roman" w:hAnsi="Times New Roman" w:cs="Times New Roman"/>
+        </w:rPr>
+        <w:lastRenderedPageBreak/>
         <w:t>Utilice todas las actividades de ejercitación propuestas</w:t>
       </w:r>
-      <w:ins w:id="6" w:author="Alejandra" w:date="2015-03-11T16:28:00Z">
-        <w:r>
-          <w:rPr>
-            <w:rFonts w:ascii="Arial" w:hAnsi="Arial" w:cs="Arial"/>
-          </w:rPr>
-          <w:t>,</w:t>
-        </w:r>
-      </w:ins>
-      <w:r>
-        <w:rPr>
-          <w:rFonts w:ascii="Arial" w:hAnsi="Arial" w:cs="Arial"/>
+      <w:r>
+        <w:rPr>
+          <w:rFonts w:ascii="Times New Roman" w:hAnsi="Times New Roman" w:cs="Times New Roman"/>
+        </w:rPr>
+        <w:t>,</w:t>
+      </w:r>
+      <w:r>
+        <w:rPr>
+          <w:rFonts w:ascii="Times New Roman" w:hAnsi="Times New Roman" w:cs="Times New Roman"/>
         </w:rPr>
         <w:t xml:space="preserve"> tanto en los subtemas como en las consolidaciones</w:t>
       </w:r>
-      <w:ins w:id="7" w:author="Alejandra" w:date="2015-03-11T16:28:00Z">
-        <w:r>
-          <w:rPr>
-            <w:rFonts w:ascii="Arial" w:hAnsi="Arial" w:cs="Arial"/>
-          </w:rPr>
-          <w:t>,</w:t>
-        </w:r>
-      </w:ins>
-      <w:r>
-        <w:rPr>
-          <w:rFonts w:ascii="Arial" w:hAnsi="Arial" w:cs="Arial"/>
+      <w:r>
+        <w:rPr>
+          <w:rFonts w:ascii="Times New Roman" w:hAnsi="Times New Roman" w:cs="Times New Roman"/>
+        </w:rPr>
+        <w:t>,</w:t>
+      </w:r>
+      <w:r>
+        <w:rPr>
+          <w:rFonts w:ascii="Times New Roman" w:hAnsi="Times New Roman" w:cs="Times New Roman"/>
         </w:rPr>
         <w:t xml:space="preserve"> con el fin de reforzar y evaluar los aprendizajes de los estudiantes</w:t>
       </w:r>
       <w:r>
         <w:rPr>
-          <w:rFonts w:ascii="Arial" w:hAnsi="Arial" w:cs="Arial"/>
+          <w:rFonts w:ascii="Times New Roman" w:hAnsi="Times New Roman" w:cs="Times New Roman"/>
         </w:rPr>
         <w:t>.</w:t>
       </w:r>
-      <w:bookmarkStart w:id="8" w:name="_GoBack"/>
-      <w:bookmarkEnd w:id="8"/>
     </w:p>
     <w:sectPr>
       <w:pgSz w:w="11900" w:h="16840"/>
@@ -858,7 +908,7 @@
 </file>
 
 <file path=word/numbering.xml><?xml version="1.0" encoding="utf-8"?>
-<w:numbering xmlns:ve="http://schemas.openxmlformats.org/markup-compatibility/2006" xmlns:o="urn:schemas-microsoft-com:office:office" xmlns:r="http://schemas.openxmlformats.org/officeDocument/2006/relationships" xmlns:m="http://schemas.openxmlformats.org/officeDocument/2006/math" xmlns:v="urn:schemas-microsoft-com:vml" xmlns:wp="http://schemas.openxmlformats.org/drawingml/2006/wordprocessingDrawing" xmlns:w10="urn:schemas-microsoft-com:office:word" xmlns:w="http://schemas.openxmlformats.org/wordprocessingml/2006/main" xmlns:wne="http://schemas.microsoft.com/office/word/2006/wordml">
+<w:numbering xmlns:wpc="http://schemas.microsoft.com/office/word/2010/wordprocessingCanvas" xmlns:mc="http://schemas.openxmlformats.org/markup-compatibility/2006" xmlns:o="urn:schemas-microsoft-com:office:office" xmlns:r="http://schemas.openxmlformats.org/officeDocument/2006/relationships" xmlns:m="http://schemas.openxmlformats.org/officeDocument/2006/math" xmlns:v="urn:schemas-microsoft-com:vml" xmlns:wp14="http://schemas.microsoft.com/office/word/2010/wordprocessingDrawing" xmlns:wp="http://schemas.openxmlformats.org/drawingml/2006/wordprocessingDrawing" xmlns:w10="urn:schemas-microsoft-com:office:word" xmlns:w="http://schemas.openxmlformats.org/wordprocessingml/2006/main" xmlns:w14="http://schemas.microsoft.com/office/word/2010/wordml" xmlns:wpg="http://schemas.microsoft.com/office/word/2010/wordprocessingGroup" xmlns:wpi="http://schemas.microsoft.com/office/word/2010/wordprocessingInk" xmlns:wne="http://schemas.microsoft.com/office/word/2006/wordml" xmlns:wps="http://schemas.microsoft.com/office/word/2010/wordprocessingShape" mc:Ignorable="w14 wp14">
   <w:abstractNum w:abstractNumId="0">
     <w:nsid w:val="21921F0A"/>
     <w:multiLevelType w:val="hybridMultilevel"/>
@@ -1160,7 +1210,7 @@
 </file>
 
 <file path=word/styles.xml><?xml version="1.0" encoding="utf-8"?>
-<w:styles xmlns:r="http://schemas.openxmlformats.org/officeDocument/2006/relationships" xmlns:w="http://schemas.openxmlformats.org/wordprocessingml/2006/main">
+<w:styles xmlns:mc="http://schemas.openxmlformats.org/markup-compatibility/2006" xmlns:r="http://schemas.openxmlformats.org/officeDocument/2006/relationships" xmlns:w="http://schemas.openxmlformats.org/wordprocessingml/2006/main" xmlns:w14="http://schemas.microsoft.com/office/word/2010/wordml" mc:Ignorable="w14">
   <w:docDefaults>
     <w:rPrDefault>
       <w:rPr>
@@ -1340,7 +1390,6 @@
     <w:uiPriority w:val="99"/>
     <w:semiHidden/>
     <w:unhideWhenUsed/>
-    <w:qFormat/>
     <w:tblPr>
       <w:tblInd w:w="0" w:type="dxa"/>
       <w:tblCellMar>
@@ -1457,8 +1506,320 @@
     <w:semiHidden/>
     <w:rsid w:val="0033263E"/>
     <w:rPr>
+      <w:rFonts w:eastAsiaTheme="minorEastAsia"/>
       <w:b/>
       <w:bCs/>
+      <w:sz w:val="20"/>
+      <w:szCs w:val="20"/>
+      <w:lang w:val="es-ES_tradnl" w:eastAsia="es-ES"/>
+    </w:rPr>
+  </w:style>
+</w:styles>
+</file>
+
+<file path=word/stylesWithEffects.xml><?xml version="1.0" encoding="utf-8"?>
+<w:styles xmlns:wpc="http://schemas.microsoft.com/office/word/2010/wordprocessingCanvas" xmlns:mc="http://schemas.openxmlformats.org/markup-compatibility/2006" xmlns:o="urn:schemas-microsoft-com:office:office" xmlns:r="http://schemas.openxmlformats.org/officeDocument/2006/relationships" xmlns:m="http://schemas.openxmlformats.org/officeDocument/2006/math" xmlns:v="urn:schemas-microsoft-com:vml" xmlns:wp14="http://schemas.microsoft.com/office/word/2010/wordprocessingDrawing" xmlns:wp="http://schemas.openxmlformats.org/drawingml/2006/wordprocessingDrawing" xmlns:w10="urn:schemas-microsoft-com:office:word" xmlns:w="http://schemas.openxmlformats.org/wordprocessingml/2006/main" xmlns:w14="http://schemas.microsoft.com/office/word/2010/wordml" xmlns:wpg="http://schemas.microsoft.com/office/word/2010/wordprocessingGroup" xmlns:wpi="http://schemas.microsoft.com/office/word/2010/wordprocessingInk" xmlns:wne="http://schemas.microsoft.com/office/word/2006/wordml" xmlns:wps="http://schemas.microsoft.com/office/word/2010/wordprocessingShape" mc:Ignorable="w14 wp14">
+  <w:docDefaults>
+    <w:rPrDefault>
+      <w:rPr>
+        <w:rFonts w:asciiTheme="minorHAnsi" w:eastAsiaTheme="minorHAnsi" w:hAnsiTheme="minorHAnsi" w:cstheme="minorBidi"/>
+        <w:sz w:val="22"/>
+        <w:szCs w:val="22"/>
+        <w:lang w:val="es-CO" w:eastAsia="en-US" w:bidi="ar-SA"/>
+      </w:rPr>
+    </w:rPrDefault>
+    <w:pPrDefault>
+      <w:pPr>
+        <w:spacing w:after="200" w:line="276" w:lineRule="auto"/>
+      </w:pPr>
+    </w:pPrDefault>
+  </w:docDefaults>
+  <w:latentStyles w:defLockedState="0" w:defUIPriority="99" w:defSemiHidden="1" w:defUnhideWhenUsed="1" w:defQFormat="0" w:count="267">
+    <w:lsdException w:name="Normal" w:semiHidden="0" w:uiPriority="0" w:unhideWhenUsed="0" w:qFormat="1"/>
+    <w:lsdException w:name="heading 1" w:semiHidden="0" w:uiPriority="9" w:unhideWhenUsed="0" w:qFormat="1"/>
+    <w:lsdException w:name="heading 2" w:uiPriority="9" w:qFormat="1"/>
+    <w:lsdException w:name="heading 3" w:uiPriority="9" w:qFormat="1"/>
+    <w:lsdException w:name="heading 4" w:uiPriority="9" w:qFormat="1"/>
+    <w:lsdException w:name="heading 5" w:uiPriority="9" w:qFormat="1"/>
+    <w:lsdException w:name="heading 6" w:uiPriority="9" w:qFormat="1"/>
+    <w:lsdException w:name="heading 7" w:uiPriority="9" w:qFormat="1"/>
+    <w:lsdException w:name="heading 8" w:uiPriority="9" w:qFormat="1"/>
+    <w:lsdException w:name="heading 9" w:uiPriority="9" w:qFormat="1"/>
+    <w:lsdException w:name="toc 1" w:uiPriority="39"/>
+    <w:lsdException w:name="toc 2" w:uiPriority="39"/>
+    <w:lsdException w:name="toc 3" w:uiPriority="39"/>
+    <w:lsdException w:name="toc 4" w:uiPriority="39"/>
+    <w:lsdException w:name="toc 5" w:uiPriority="39"/>
+    <w:lsdException w:name="toc 6" w:uiPriority="39"/>
+    <w:lsdException w:name="toc 7" w:uiPriority="39"/>
+    <w:lsdException w:name="toc 8" w:uiPriority="39"/>
+    <w:lsdException w:name="toc 9" w:uiPriority="39"/>
+    <w:lsdException w:name="caption" w:uiPriority="35" w:qFormat="1"/>
+    <w:lsdException w:name="Title" w:semiHidden="0" w:uiPriority="10" w:unhideWhenUsed="0" w:qFormat="1"/>
+    <w:lsdException w:name="Default Paragraph Font" w:uiPriority="1"/>
+    <w:lsdException w:name="Subtitle" w:semiHidden="0" w:uiPriority="11" w:unhideWhenUsed="0" w:qFormat="1"/>
+    <w:lsdException w:name="Strong" w:semiHidden="0" w:uiPriority="22" w:unhideWhenUsed="0" w:qFormat="1"/>
+    <w:lsdException w:name="Emphasis" w:semiHidden="0" w:uiPriority="20" w:unhideWhenUsed="0" w:qFormat="1"/>
+    <w:lsdException w:name="Table Grid" w:semiHidden="0" w:uiPriority="59" w:unhideWhenUsed="0"/>
+    <w:lsdException w:name="Placeholder Text" w:unhideWhenUsed="0"/>
+    <w:lsdException w:name="No Spacing" w:semiHidden="0" w:uiPriority="1" w:unhideWhenUsed="0" w:qFormat="1"/>
+    <w:lsdException w:name="Light Shading" w:semiHidden="0" w:uiPriority="60" w:unhideWhenUsed="0"/>
+    <w:lsdException w:name="Light List" w:semiHidden="0" w:uiPriority="61" w:unhideWhenUsed="0"/>
+    <w:lsdException w:name="Light Grid" w:semiHidden="0" w:uiPriority="62" w:unhideWhenUsed="0"/>
+    <w:lsdException w:name="Medium Shading 1" w:semiHidden="0" w:uiPriority="63" w:unhideWhenUsed="0"/>
+    <w:lsdException w:name="Medium Shading 2" w:semiHidden="0" w:uiPriority="64" w:unhideWhenUsed="0"/>
+    <w:lsdException w:name="Medium List 1" w:semiHidden="0" w:uiPriority="65" w:unhideWhenUsed="0"/>
+    <w:lsdException w:name="Medium List 2" w:semiHidden="0" w:uiPriority="66" w:unhideWhenUsed="0"/>
+    <w:lsdException w:name="Medium Grid 1" w:semiHidden="0" w:uiPriority="67" w:unhideWhenUsed="0"/>
+    <w:lsdException w:name="Medium Grid 2" w:semiHidden="0" w:uiPriority="68" w:unhideWhenUsed="0"/>
+    <w:lsdException w:name="Medium Grid 3" w:semiHidden="0" w:uiPriority="69" w:unhideWhenUsed="0"/>
+    <w:lsdException w:name="Dark List" w:semiHidden="0" w:uiPriority="70" w:unhideWhenUsed="0"/>
+    <w:lsdException w:name="Colorful Shading" w:semiHidden="0" w:uiPriority="71" w:unhideWhenUsed="0"/>
+    <w:lsdException w:name="Colorful List" w:semiHidden="0" w:uiPriority="72" w:unhideWhenUsed="0"/>
+    <w:lsdException w:name="Colorful Grid" w:semiHidden="0" w:uiPriority="73" w:unhideWhenUsed="0"/>
+    <w:lsdException w:name="Light Shading Accent 1" w:semiHidden="0" w:uiPriority="60" w:unhideWhenUsed="0"/>
+    <w:lsdException w:name="Light List Accent 1" w:semiHidden="0" w:uiPriority="61" w:unhideWhenUsed="0"/>
+    <w:lsdException w:name="Light Grid Accent 1" w:semiHidden="0" w:uiPriority="62" w:unhideWhenUsed="0"/>
+    <w:lsdException w:name="Medium Shading 1 Accent 1" w:semiHidden="0" w:uiPriority="63" w:unhideWhenUsed="0"/>
+    <w:lsdException w:name="Medium Shading 2 Accent 1" w:semiHidden="0" w:uiPriority="64" w:unhideWhenUsed="0"/>
+    <w:lsdException w:name="Medium List 1 Accent 1" w:semiHidden="0" w:uiPriority="65" w:unhideWhenUsed="0"/>
+    <w:lsdException w:name="Revision" w:unhideWhenUsed="0"/>
+    <w:lsdException w:name="List Paragraph" w:semiHidden="0" w:uiPriority="34" w:unhideWhenUsed="0" w:qFormat="1"/>
+    <w:lsdException w:name="Quote" w:semiHidden="0" w:uiPriority="29" w:unhideWhenUsed="0" w:qFormat="1"/>
+    <w:lsdException w:name="Intense Quote" w:semiHidden="0" w:uiPriority="30" w:unhideWhenUsed="0" w:qFormat="1"/>
+    <w:lsdException w:name="Medium List 2 Accent 1" w:semiHidden="0" w:uiPriority="66" w:unhideWhenUsed="0"/>
+    <w:lsdException w:name="Medium Grid 1 Accent 1" w:semiHidden="0" w:uiPriority="67" w:unhideWhenUsed="0"/>
+    <w:lsdException w:name="Medium Grid 2 Accent 1" w:semiHidden="0" w:uiPriority="68" w:unhideWhenUsed="0"/>
+    <w:lsdException w:name="Medium Grid 3 Accent 1" w:semiHidden="0" w:uiPriority="69" w:unhideWhenUsed="0"/>
+    <w:lsdException w:name="Dark List Accent 1" w:semiHidden="0" w:uiPriority="70" w:unhideWhenUsed="0"/>
+    <w:lsdException w:name="Colorful Shading Accent 1" w:semiHidden="0" w:uiPriority="71" w:unhideWhenUsed="0"/>
+    <w:lsdException w:name="Colorful List Accent 1" w:semiHidden="0" w:uiPriority="72" w:unhideWhenUsed="0"/>
+    <w:lsdException w:name="Colorful Grid Accent 1" w:semiHidden="0" w:uiPriority="73" w:unhideWhenUsed="0"/>
+    <w:lsdException w:name="Light Shading Accent 2" w:semiHidden="0" w:uiPriority="60" w:unhideWhenUsed="0"/>
+    <w:lsdException w:name="Light List Accent 2" w:semiHidden="0" w:uiPriority="61" w:unhideWhenUsed="0"/>
+    <w:lsdException w:name="Light Grid Accent 2" w:semiHidden="0" w:uiPriority="62" w:unhideWhenUsed="0"/>
+    <w:lsdException w:name="Medium Shading 1 Accent 2" w:semiHidden="0" w:uiPriority="63" w:unhideWhenUsed="0"/>
+    <w:lsdException w:name="Medium Shading 2 Accent 2" w:semiHidden="0" w:uiPriority="64" w:unhideWhenUsed="0"/>
+    <w:lsdException w:name="Medium List 1 Accent 2" w:semiHidden="0" w:uiPriority="65" w:unhideWhenUsed="0"/>
+    <w:lsdException w:name="Medium List 2 Accent 2" w:semiHidden="0" w:uiPriority="66" w:unhideWhenUsed="0"/>
+    <w:lsdException w:name="Medium Grid 1 Accent 2" w:semiHidden="0" w:uiPriority="67" w:unhideWhenUsed="0"/>
+    <w:lsdException w:name="Medium Grid 2 Accent 2" w:semiHidden="0" w:uiPriority="68" w:unhideWhenUsed="0"/>
+    <w:lsdException w:name="Medium Grid 3 Accent 2" w:semiHidden="0" w:uiPriority="69" w:unhideWhenUsed="0"/>
+    <w:lsdException w:name="Dark List Accent 2" w:semiHidden="0" w:uiPriority="70" w:unhideWhenUsed="0"/>
+    <w:lsdException w:name="Colorful Shading Accent 2" w:semiHidden="0" w:uiPriority="71" w:unhideWhenUsed="0"/>
+    <w:lsdException w:name="Colorful List Accent 2" w:semiHidden="0" w:uiPriority="72" w:unhideWhenUsed="0"/>
+    <w:lsdException w:name="Colorful Grid Accent 2" w:semiHidden="0" w:uiPriority="73" w:unhideWhenUsed="0"/>
+    <w:lsdException w:name="Light Shading Accent 3" w:semiHidden="0" w:uiPriority="60" w:unhideWhenUsed="0"/>
+    <w:lsdException w:name="Light List Accent 3" w:semiHidden="0" w:uiPriority="61" w:unhideWhenUsed="0"/>
+    <w:lsdException w:name="Light Grid Accent 3" w:semiHidden="0" w:uiPriority="62" w:unhideWhenUsed="0"/>
+    <w:lsdException w:name="Medium Shading 1 Accent 3" w:semiHidden="0" w:uiPriority="63" w:unhideWhenUsed="0"/>
+    <w:lsdException w:name="Medium Shading 2 Accent 3" w:semiHidden="0" w:uiPriority="64" w:unhideWhenUsed="0"/>
+    <w:lsdException w:name="Medium List 1 Accent 3" w:semiHidden="0" w:uiPriority="65" w:unhideWhenUsed="0"/>
+    <w:lsdException w:name="Medium List 2 Accent 3" w:semiHidden="0" w:uiPriority="66" w:unhideWhenUsed="0"/>
+    <w:lsdException w:name="Medium Grid 1 Accent 3" w:semiHidden="0" w:uiPriority="67" w:unhideWhenUsed="0"/>
+    <w:lsdException w:name="Medium Grid 2 Accent 3" w:semiHidden="0" w:uiPriority="68" w:unhideWhenUsed="0"/>
+    <w:lsdException w:name="Medium Grid 3 Accent 3" w:semiHidden="0" w:uiPriority="69" w:unhideWhenUsed="0"/>
+    <w:lsdException w:name="Dark List Accent 3" w:semiHidden="0" w:uiPriority="70" w:unhideWhenUsed="0"/>
+    <w:lsdException w:name="Colorful Shading Accent 3" w:semiHidden="0" w:uiPriority="71" w:unhideWhenUsed="0"/>
+    <w:lsdException w:name="Colorful List Accent 3" w:semiHidden="0" w:uiPriority="72" w:unhideWhenUsed="0"/>
+    <w:lsdException w:name="Colorful Grid Accent 3" w:semiHidden="0" w:uiPriority="73" w:unhideWhenUsed="0"/>
+    <w:lsdException w:name="Light Shading Accent 4" w:semiHidden="0" w:uiPriority="60" w:unhideWhenUsed="0"/>
+    <w:lsdException w:name="Light List Accent 4" w:semiHidden="0" w:uiPriority="61" w:unhideWhenUsed="0"/>
+    <w:lsdException w:name="Light Grid Accent 4" w:semiHidden="0" w:uiPriority="62" w:unhideWhenUsed="0"/>
+    <w:lsdException w:name="Medium Shading 1 Accent 4" w:semiHidden="0" w:uiPriority="63" w:unhideWhenUsed="0"/>
+    <w:lsdException w:name="Medium Shading 2 Accent 4" w:semiHidden="0" w:uiPriority="64" w:unhideWhenUsed="0"/>
+    <w:lsdException w:name="Medium List 1 Accent 4" w:semiHidden="0" w:uiPriority="65" w:unhideWhenUsed="0"/>
+    <w:lsdException w:name="Medium List 2 Accent 4" w:semiHidden="0" w:uiPriority="66" w:unhideWhenUsed="0"/>
+    <w:lsdException w:name="Medium Grid 1 Accent 4" w:semiHidden="0" w:uiPriority="67" w:unhideWhenUsed="0"/>
+    <w:lsdException w:name="Medium Grid 2 Accent 4" w:semiHidden="0" w:uiPriority="68" w:unhideWhenUsed="0"/>
+    <w:lsdException w:name="Medium Grid 3 Accent 4" w:semiHidden="0" w:uiPriority="69" w:unhideWhenUsed="0"/>
+    <w:lsdException w:name="Dark List Accent 4" w:semiHidden="0" w:uiPriority="70" w:unhideWhenUsed="0"/>
+    <w:lsdException w:name="Colorful Shading Accent 4" w:semiHidden="0" w:uiPriority="71" w:unhideWhenUsed="0"/>
+    <w:lsdException w:name="Colorful List Accent 4" w:semiHidden="0" w:uiPriority="72" w:unhideWhenUsed="0"/>
+    <w:lsdException w:name="Colorful Grid Accent 4" w:semiHidden="0" w:uiPriority="73" w:unhideWhenUsed="0"/>
+    <w:lsdException w:name="Light Shading Accent 5" w:semiHidden="0" w:uiPriority="60" w:unhideWhenUsed="0"/>
+    <w:lsdException w:name="Light List Accent 5" w:semiHidden="0" w:uiPriority="61" w:unhideWhenUsed="0"/>
+    <w:lsdException w:name="Light Grid Accent 5" w:semiHidden="0" w:uiPriority="62" w:unhideWhenUsed="0"/>
+    <w:lsdException w:name="Medium Shading 1 Accent 5" w:semiHidden="0" w:uiPriority="63" w:unhideWhenUsed="0"/>
+    <w:lsdException w:name="Medium Shading 2 Accent 5" w:semiHidden="0" w:uiPriority="64" w:unhideWhenUsed="0"/>
+    <w:lsdException w:name="Medium List 1 Accent 5" w:semiHidden="0" w:uiPriority="65" w:unhideWhenUsed="0"/>
+    <w:lsdException w:name="Medium List 2 Accent 5" w:semiHidden="0" w:uiPriority="66" w:unhideWhenUsed="0"/>
+    <w:lsdException w:name="Medium Grid 1 Accent 5" w:semiHidden="0" w:uiPriority="67" w:unhideWhenUsed="0"/>
+    <w:lsdException w:name="Medium Grid 2 Accent 5" w:semiHidden="0" w:uiPriority="68" w:unhideWhenUsed="0"/>
+    <w:lsdException w:name="Medium Grid 3 Accent 5" w:semiHidden="0" w:uiPriority="69" w:unhideWhenUsed="0"/>
+    <w:lsdException w:name="Dark List Accent 5" w:semiHidden="0" w:uiPriority="70" w:unhideWhenUsed="0"/>
+    <w:lsdException w:name="Colorful Shading Accent 5" w:semiHidden="0" w:uiPriority="71" w:unhideWhenUsed="0"/>
+    <w:lsdException w:name="Colorful List Accent 5" w:semiHidden="0" w:uiPriority="72" w:unhideWhenUsed="0"/>
+    <w:lsdException w:name="Colorful Grid Accent 5" w:semiHidden="0" w:uiPriority="73" w:unhideWhenUsed="0"/>
+    <w:lsdException w:name="Light Shading Accent 6" w:semiHidden="0" w:uiPriority="60" w:unhideWhenUsed="0"/>
+    <w:lsdException w:name="Light List Accent 6" w:semiHidden="0" w:uiPriority="61" w:unhideWhenUsed="0"/>
+    <w:lsdException w:name="Light Grid Accent 6" w:semiHidden="0" w:uiPriority="62" w:unhideWhenUsed="0"/>
+    <w:lsdException w:name="Medium Shading 1 Accent 6" w:semiHidden="0" w:uiPriority="63" w:unhideWhenUsed="0"/>
+    <w:lsdException w:name="Medium Shading 2 Accent 6" w:semiHidden="0" w:uiPriority="64" w:unhideWhenUsed="0"/>
+    <w:lsdException w:name="Medium List 1 Accent 6" w:semiHidden="0" w:uiPriority="65" w:unhideWhenUsed="0"/>
+    <w:lsdException w:name="Medium List 2 Accent 6" w:semiHidden="0" w:uiPriority="66" w:unhideWhenUsed="0"/>
+    <w:lsdException w:name="Medium Grid 1 Accent 6" w:semiHidden="0" w:uiPriority="67" w:unhideWhenUsed="0"/>
+    <w:lsdException w:name="Medium Grid 2 Accent 6" w:semiHidden="0" w:uiPriority="68" w:unhideWhenUsed="0"/>
+    <w:lsdException w:name="Medium Grid 3 Accent 6" w:semiHidden="0" w:uiPriority="69" w:unhideWhenUsed="0"/>
+    <w:lsdException w:name="Dark List Accent 6" w:semiHidden="0" w:uiPriority="70" w:unhideWhenUsed="0"/>
+    <w:lsdException w:name="Colorful Shading Accent 6" w:semiHidden="0" w:uiPriority="71" w:unhideWhenUsed="0"/>
+    <w:lsdException w:name="Colorful List Accent 6" w:semiHidden="0" w:uiPriority="72" w:unhideWhenUsed="0"/>
+    <w:lsdException w:name="Colorful Grid Accent 6" w:semiHidden="0" w:uiPriority="73" w:unhideWhenUsed="0"/>
+    <w:lsdException w:name="Subtle Emphasis" w:semiHidden="0" w:uiPriority="19" w:unhideWhenUsed="0" w:qFormat="1"/>
+    <w:lsdException w:name="Intense Emphasis" w:semiHidden="0" w:uiPriority="21" w:unhideWhenUsed="0" w:qFormat="1"/>
+    <w:lsdException w:name="Subtle Reference" w:semiHidden="0" w:uiPriority="31" w:unhideWhenUsed="0" w:qFormat="1"/>
+    <w:lsdException w:name="Intense Reference" w:semiHidden="0" w:uiPriority="32" w:unhideWhenUsed="0" w:qFormat="1"/>
+    <w:lsdException w:name="Book Title" w:semiHidden="0" w:uiPriority="33" w:unhideWhenUsed="0" w:qFormat="1"/>
+    <w:lsdException w:name="Bibliography" w:uiPriority="37"/>
+    <w:lsdException w:name="TOC Heading" w:uiPriority="39" w:qFormat="1"/>
+  </w:latentStyles>
+  <w:style w:type="paragraph" w:default="1" w:styleId="Normal">
+    <w:name w:val="Normal"/>
+    <w:qFormat/>
+    <w:rsid w:val="00C92930"/>
+    <w:pPr>
+      <w:spacing w:after="0" w:line="240" w:lineRule="auto"/>
+    </w:pPr>
+    <w:rPr>
+      <w:rFonts w:eastAsiaTheme="minorEastAsia"/>
+      <w:sz w:val="24"/>
+      <w:szCs w:val="24"/>
+      <w:lang w:val="es-ES_tradnl" w:eastAsia="es-ES"/>
+    </w:rPr>
+  </w:style>
+  <w:style w:type="character" w:default="1" w:styleId="Fuentedeprrafopredeter">
+    <w:name w:val="Default Paragraph Font"/>
+    <w:uiPriority w:val="1"/>
+    <w:semiHidden/>
+    <w:unhideWhenUsed/>
+  </w:style>
+  <w:style w:type="table" w:default="1" w:styleId="Tablanormal">
+    <w:name w:val="Normal Table"/>
+    <w:uiPriority w:val="99"/>
+    <w:semiHidden/>
+    <w:unhideWhenUsed/>
+    <w:tblPr>
+      <w:tblInd w:w="0" w:type="dxa"/>
+      <w:tblCellMar>
+        <w:top w:w="0" w:type="dxa"/>
+        <w:left w:w="108" w:type="dxa"/>
+        <w:bottom w:w="0" w:type="dxa"/>
+        <w:right w:w="108" w:type="dxa"/>
+      </w:tblCellMar>
+    </w:tblPr>
+  </w:style>
+  <w:style w:type="numbering" w:default="1" w:styleId="Sinlista">
+    <w:name w:val="No List"/>
+    <w:uiPriority w:val="99"/>
+    <w:semiHidden/>
+    <w:unhideWhenUsed/>
+  </w:style>
+  <w:style w:type="paragraph" w:styleId="Prrafodelista">
+    <w:name w:val="List Paragraph"/>
+    <w:basedOn w:val="Normal"/>
+    <w:uiPriority w:val="34"/>
+    <w:qFormat/>
+    <w:rsid w:val="002D47CD"/>
+    <w:pPr>
+      <w:ind w:left="720"/>
+      <w:contextualSpacing/>
+    </w:pPr>
+  </w:style>
+  <w:style w:type="paragraph" w:styleId="Textodeglobo">
+    <w:name w:val="Balloon Text"/>
+    <w:basedOn w:val="Normal"/>
+    <w:link w:val="TextodegloboCar"/>
+    <w:uiPriority w:val="99"/>
+    <w:semiHidden/>
+    <w:unhideWhenUsed/>
+    <w:rsid w:val="0050047B"/>
+    <w:rPr>
+      <w:rFonts w:ascii="Tahoma" w:hAnsi="Tahoma" w:cs="Tahoma"/>
+      <w:sz w:val="16"/>
+      <w:szCs w:val="16"/>
+    </w:rPr>
+  </w:style>
+  <w:style w:type="character" w:customStyle="1" w:styleId="TextodegloboCar">
+    <w:name w:val="Texto de globo Car"/>
+    <w:basedOn w:val="Fuentedeprrafopredeter"/>
+    <w:link w:val="Textodeglobo"/>
+    <w:uiPriority w:val="99"/>
+    <w:semiHidden/>
+    <w:rsid w:val="0050047B"/>
+    <w:rPr>
+      <w:rFonts w:ascii="Tahoma" w:eastAsiaTheme="minorEastAsia" w:hAnsi="Tahoma" w:cs="Tahoma"/>
+      <w:sz w:val="16"/>
+      <w:szCs w:val="16"/>
+      <w:lang w:val="es-ES_tradnl" w:eastAsia="es-ES"/>
+    </w:rPr>
+  </w:style>
+  <w:style w:type="character" w:styleId="Refdecomentario">
+    <w:name w:val="annotation reference"/>
+    <w:basedOn w:val="Fuentedeprrafopredeter"/>
+    <w:uiPriority w:val="99"/>
+    <w:semiHidden/>
+    <w:unhideWhenUsed/>
+    <w:rsid w:val="0033263E"/>
+    <w:rPr>
+      <w:sz w:val="16"/>
+      <w:szCs w:val="16"/>
+    </w:rPr>
+  </w:style>
+  <w:style w:type="paragraph" w:styleId="Textocomentario">
+    <w:name w:val="annotation text"/>
+    <w:basedOn w:val="Normal"/>
+    <w:link w:val="TextocomentarioCar"/>
+    <w:uiPriority w:val="99"/>
+    <w:semiHidden/>
+    <w:unhideWhenUsed/>
+    <w:rsid w:val="0033263E"/>
+    <w:rPr>
+      <w:sz w:val="20"/>
+      <w:szCs w:val="20"/>
+    </w:rPr>
+  </w:style>
+  <w:style w:type="character" w:customStyle="1" w:styleId="TextocomentarioCar">
+    <w:name w:val="Texto comentario Car"/>
+    <w:basedOn w:val="Fuentedeprrafopredeter"/>
+    <w:link w:val="Textocomentario"/>
+    <w:uiPriority w:val="99"/>
+    <w:semiHidden/>
+    <w:rsid w:val="0033263E"/>
+    <w:rPr>
+      <w:rFonts w:eastAsiaTheme="minorEastAsia"/>
+      <w:sz w:val="20"/>
+      <w:szCs w:val="20"/>
+      <w:lang w:val="es-ES_tradnl" w:eastAsia="es-ES"/>
+    </w:rPr>
+  </w:style>
+  <w:style w:type="paragraph" w:styleId="Asuntodelcomentario">
+    <w:name w:val="annotation subject"/>
+    <w:basedOn w:val="Textocomentario"/>
+    <w:next w:val="Textocomentario"/>
+    <w:link w:val="AsuntodelcomentarioCar"/>
+    <w:uiPriority w:val="99"/>
+    <w:semiHidden/>
+    <w:unhideWhenUsed/>
+    <w:rsid w:val="0033263E"/>
+    <w:rPr>
+      <w:b/>
+      <w:bCs/>
+    </w:rPr>
+  </w:style>
+  <w:style w:type="character" w:customStyle="1" w:styleId="AsuntodelcomentarioCar">
+    <w:name w:val="Asunto del comentario Car"/>
+    <w:basedOn w:val="TextocomentarioCar"/>
+    <w:link w:val="Asuntodelcomentario"/>
+    <w:uiPriority w:val="99"/>
+    <w:semiHidden/>
+    <w:rsid w:val="0033263E"/>
+    <w:rPr>
+      <w:rFonts w:eastAsiaTheme="minorEastAsia"/>
+      <w:b/>
+      <w:bCs/>
+      <w:sz w:val="20"/>
+      <w:szCs w:val="20"/>
+      <w:lang w:val="es-ES_tradnl" w:eastAsia="es-ES"/>
     </w:rPr>
   </w:style>
 </w:styles>

</xml_diff>